<commit_message>
What needs to be turned in is the PDF!
</commit_message>
<xml_diff>
--- a/ParkingGarage(Zahin)/ZANACH Parking Garage.docx
+++ b/ParkingGarage(Zahin)/ZANACH Parking Garage.docx
@@ -7,9 +7,7 @@
         <w:pStyle w:val="Title"/>
         <w:jc w:val="center"/>
       </w:pPr>
-      <w:bookmarkStart w:id="0" w:name="_GoBack"/>
-    </w:p>
-    <w:bookmarkEnd w:id="0"/>
+    </w:p>
     <w:p>
       <w:pPr>
         <w:pStyle w:val="Title"/>
@@ -576,104 +574,104 @@
       <w:pPr>
         <w:pStyle w:val="Heading1"/>
       </w:pPr>
-      <w:bookmarkStart w:id="1" w:name="_Toc500083346"/>
+      <w:bookmarkStart w:id="0" w:name="_Toc500083346"/>
       <w:r>
         <w:t>Program Usage</w:t>
       </w:r>
+      <w:bookmarkEnd w:id="0"/>
+    </w:p>
+    <w:p/>
+    <w:p>
+      <w:r>
+        <w:t>Our program is an effic</w:t>
+      </w:r>
+      <w:r>
+        <w:t xml:space="preserve">ient parking garage system that tells the user (the person parking </w:t>
+      </w:r>
+      <w:r>
+        <w:t xml:space="preserve">their </w:t>
+      </w:r>
+      <w:r>
+        <w:t xml:space="preserve">car) </w:t>
+      </w:r>
+      <w:r>
+        <w:t xml:space="preserve">where to park in the garage based on the spaces that are available. This is based upon a two-dimensional array that is built upon the number of floors and spaces per floor taken from the command line argument. </w:t>
+      </w:r>
+    </w:p>
+    <w:p>
+      <w:pPr>
+        <w:ind w:firstLine="720"/>
+      </w:pPr>
+      <w:r>
+        <w:t xml:space="preserve">When the user </w:t>
+      </w:r>
+      <w:r>
+        <w:t xml:space="preserve">chooses to park the car, rates for regular parking and VIP parking will be shown. Then, the user can choose to park either option or leave the garage. After the user has chosen the type of parking, the user will then be prompted to choose how long they will park their car for. After choosing these options, the user will then be prompted to enter their vehicle’s make, model, color, and license plate. This information will be stored in the system. After entering this information, the program will let the user know which floor and space within that floor to park in. </w:t>
+      </w:r>
+    </w:p>
+    <w:p>
+      <w:pPr>
+        <w:ind w:firstLine="720"/>
+      </w:pPr>
+      <w:r>
+        <w:t xml:space="preserve">After being parked for the allocated time, the user will come to retrieve </w:t>
+      </w:r>
+      <w:r>
+        <w:t xml:space="preserve">the </w:t>
+      </w:r>
+      <w:r>
+        <w:t xml:space="preserve">car. </w:t>
+      </w:r>
+      <w:r>
+        <w:t xml:space="preserve">The user will enter the floor and space number of where the car is parked. And, for further confirmation, the license plate number will also have to be entered. Then, if there was no difficulty (towing or incorrect information), the program will print out the information of the car as well as the hours the car has been parked. The bill will also be shown. The user has the option of paying by cash or card and will receive a receipt (if asked for). </w:t>
+      </w:r>
+    </w:p>
+    <w:p>
+      <w:pPr>
+        <w:ind w:firstLine="720"/>
+      </w:pPr>
+      <w:r>
+        <w:t>However, the user could forget where they parked their car and can then choose the find car option from the menu. The user will then enter the license plate number. If there are no difficulties, the program will output where the car is parked.</w:t>
+      </w:r>
+    </w:p>
+    <w:p>
+      <w:pPr>
+        <w:ind w:firstLine="720"/>
+      </w:pPr>
+      <w:r>
+        <w:t xml:space="preserve">Aside from the user options, there is a manager option in the main menu of the garage. The manager will login with their username and password. There are six managers of ZANACH garage with their own login information. If the information is correct, the program will show the manager menu where the manager has the options of printing all license plates, print space information, printing current profit, print projected profit, tow errant car, or changing the password. </w:t>
+      </w:r>
+    </w:p>
+    <w:p>
+      <w:pPr>
+        <w:ind w:firstLine="720"/>
+      </w:pPr>
+      <w:r>
+        <w:t xml:space="preserve">Each option within the program prevents the user from entering illogical answers to the questions prompted. For example, when choosing an option for the type of parking, if the user does not enter the number for regular, VIP, or to leave the garage, the question will be prompted again. The same action will occur if the user does not enter an integer. </w:t>
+      </w:r>
+      <w:r>
+        <w:t>These options will be further explained in the next sections.</w:t>
+      </w:r>
+    </w:p>
+    <w:p/>
+    <w:p/>
+    <w:p/>
+    <w:p/>
+    <w:p/>
+    <w:p/>
+    <w:p/>
+    <w:p/>
+    <w:p/>
+    <w:p/>
+    <w:p>
+      <w:pPr>
+        <w:pStyle w:val="Heading2"/>
+      </w:pPr>
+      <w:bookmarkStart w:id="1" w:name="_Toc500083347"/>
+      <w:r>
+        <w:t>User Option: Park Car</w:t>
+      </w:r>
       <w:bookmarkEnd w:id="1"/>
-    </w:p>
-    <w:p/>
-    <w:p>
-      <w:r>
-        <w:t>Our program is an effic</w:t>
-      </w:r>
-      <w:r>
-        <w:t xml:space="preserve">ient parking garage system that tells the user (the person parking </w:t>
-      </w:r>
-      <w:r>
-        <w:t xml:space="preserve">their </w:t>
-      </w:r>
-      <w:r>
-        <w:t xml:space="preserve">car) </w:t>
-      </w:r>
-      <w:r>
-        <w:t xml:space="preserve">where to park in the garage based on the spaces that are available. This is based upon a two-dimensional array that is built upon the number of floors and spaces per floor taken from the command line argument. </w:t>
-      </w:r>
-    </w:p>
-    <w:p>
-      <w:pPr>
-        <w:ind w:firstLine="720"/>
-      </w:pPr>
-      <w:r>
-        <w:t xml:space="preserve">When the user </w:t>
-      </w:r>
-      <w:r>
-        <w:t xml:space="preserve">chooses to park the car, rates for regular parking and VIP parking will be shown. Then, the user can choose to park either option or leave the garage. After the user has chosen the type of parking, the user will then be prompted to choose how long they will park their car for. After choosing these options, the user will then be prompted to enter their vehicle’s make, model, color, and license plate. This information will be stored in the system. After entering this information, the program will let the user know which floor and space within that floor to park in. </w:t>
-      </w:r>
-    </w:p>
-    <w:p>
-      <w:pPr>
-        <w:ind w:firstLine="720"/>
-      </w:pPr>
-      <w:r>
-        <w:t xml:space="preserve">After being parked for the allocated time, the user will come to retrieve </w:t>
-      </w:r>
-      <w:r>
-        <w:t xml:space="preserve">the </w:t>
-      </w:r>
-      <w:r>
-        <w:t xml:space="preserve">car. </w:t>
-      </w:r>
-      <w:r>
-        <w:t xml:space="preserve">The user will enter the floor and space number of where the car is parked. And, for further confirmation, the license plate number will also have to be entered. Then, if there was no difficulty (towing or incorrect information), the program will print out the information of the car as well as the hours the car has been parked. The bill will also be shown. The user has the option of paying by cash or card and will receive a receipt (if asked for). </w:t>
-      </w:r>
-    </w:p>
-    <w:p>
-      <w:pPr>
-        <w:ind w:firstLine="720"/>
-      </w:pPr>
-      <w:r>
-        <w:t>However, the user could forget where they parked their car and can then choose the find car option from the menu. The user will then enter the license plate number. If there are no difficulties, the program will output where the car is parked.</w:t>
-      </w:r>
-    </w:p>
-    <w:p>
-      <w:pPr>
-        <w:ind w:firstLine="720"/>
-      </w:pPr>
-      <w:r>
-        <w:t xml:space="preserve">Aside from the user options, there is a manager option in the main menu of the garage. The manager will login with their username and password. There are six managers of ZANACH garage with their own login information. If the information is correct, the program will show the manager menu where the manager has the options of printing all license plates, print space information, printing current profit, print projected profit, tow errant car, or changing the password. </w:t>
-      </w:r>
-    </w:p>
-    <w:p>
-      <w:pPr>
-        <w:ind w:firstLine="720"/>
-      </w:pPr>
-      <w:r>
-        <w:t xml:space="preserve">Each option within the program prevents the user from entering illogical answers to the questions prompted. For example, when choosing an option for the type of parking, if the user does not enter the number for regular, VIP, or to leave the garage, the question will be prompted again. The same action will occur if the user does not enter an integer. </w:t>
-      </w:r>
-      <w:r>
-        <w:t>These options will be further explained in the next sections.</w:t>
-      </w:r>
-    </w:p>
-    <w:p/>
-    <w:p/>
-    <w:p/>
-    <w:p/>
-    <w:p/>
-    <w:p/>
-    <w:p/>
-    <w:p/>
-    <w:p/>
-    <w:p/>
-    <w:p>
-      <w:pPr>
-        <w:pStyle w:val="Heading2"/>
-      </w:pPr>
-      <w:bookmarkStart w:id="2" w:name="_Toc500083347"/>
-      <w:r>
-        <w:t>User Option: Park Car</w:t>
-      </w:r>
-      <w:bookmarkEnd w:id="2"/>
     </w:p>
     <w:p/>
     <w:p>
@@ -705,11 +703,11 @@
       <w:pPr>
         <w:pStyle w:val="Heading2"/>
       </w:pPr>
-      <w:bookmarkStart w:id="3" w:name="_Toc500083348"/>
+      <w:bookmarkStart w:id="2" w:name="_Toc500083348"/>
       <w:r>
         <w:t>User Option: Retrieve Car</w:t>
       </w:r>
-      <w:bookmarkEnd w:id="3"/>
+      <w:bookmarkEnd w:id="2"/>
     </w:p>
     <w:p/>
     <w:p>
@@ -735,35 +733,35 @@
       <w:pPr>
         <w:pStyle w:val="Heading2"/>
       </w:pPr>
-      <w:bookmarkStart w:id="4" w:name="_Toc500083349"/>
+      <w:bookmarkStart w:id="3" w:name="_Toc500083349"/>
       <w:r>
         <w:t>User Option: Find Car</w:t>
       </w:r>
+      <w:bookmarkEnd w:id="3"/>
+    </w:p>
+    <w:p/>
+    <w:p>
+      <w:pPr>
+        <w:ind w:firstLine="720"/>
+      </w:pPr>
+      <w:r>
+        <w:t>If the user cannot find their car in the space or if they do not remember the space where they parked, they can use the find car option. If the car has been towed, the user will be redirected to checkout. Otherwise, the space and floor number of the car will be printed. This is all based upon the license plate number.</w:t>
+      </w:r>
+    </w:p>
+    <w:p>
+      <w:pPr>
+        <w:pStyle w:val="Heading2"/>
+      </w:pPr>
+    </w:p>
+    <w:p>
+      <w:pPr>
+        <w:pStyle w:val="Heading2"/>
+      </w:pPr>
+      <w:bookmarkStart w:id="4" w:name="_Toc500083350"/>
+      <w:r>
+        <w:t>Manager Menu</w:t>
+      </w:r>
       <w:bookmarkEnd w:id="4"/>
-    </w:p>
-    <w:p/>
-    <w:p>
-      <w:pPr>
-        <w:ind w:firstLine="720"/>
-      </w:pPr>
-      <w:r>
-        <w:t>If the user cannot find their car in the space or if they do not remember the space where they parked, they can use the find car option. If the car has been towed, the user will be redirected to checkout. Otherwise, the space and floor number of the car will be printed. This is all based upon the license plate number.</w:t>
-      </w:r>
-    </w:p>
-    <w:p>
-      <w:pPr>
-        <w:pStyle w:val="Heading2"/>
-      </w:pPr>
-    </w:p>
-    <w:p>
-      <w:pPr>
-        <w:pStyle w:val="Heading2"/>
-      </w:pPr>
-      <w:bookmarkStart w:id="5" w:name="_Toc500083350"/>
-      <w:r>
-        <w:t>Manager Menu</w:t>
-      </w:r>
-      <w:bookmarkEnd w:id="5"/>
     </w:p>
     <w:p/>
     <w:p>
@@ -780,29 +778,41 @@
       <w:pPr>
         <w:pStyle w:val="Heading1"/>
       </w:pPr>
-      <w:bookmarkStart w:id="6" w:name="_Toc500083351"/>
+      <w:bookmarkStart w:id="5" w:name="_Toc500083351"/>
       <w:r>
         <w:t>Lessons Learned</w:t>
       </w:r>
+      <w:bookmarkEnd w:id="5"/>
+    </w:p>
+    <w:p/>
+    <w:p>
+      <w:r>
+        <w:tab/>
+        <w:t xml:space="preserve">Team projects are an excellent way to understand how the workplace is like because most if not all of the projects that are worked on in companies are done in teams to ensure efficiency. Dividing up the work among the group based upon our strengths helped us make a strong program that has the potential of being an advanced system for parking. In terms of coding, there are a few lessons we learned to make the program more concise and efficient. For this program, a two-dimensional array proved as better option than linked lists or vectors to find each car object with the information stored. Moreover, the “goto” keyword helped to redirect parts of the program to another based on conditions placed on the user and manager. Based on the group’s effort, this program </w:t>
+      </w:r>
+      <w:r>
+        <w:t>is a culmination</w:t>
+      </w:r>
+      <w:r>
+        <w:t xml:space="preserve"> of the lessons we have learned from Programming Fundamentals 2</w:t>
+      </w:r>
+      <w:r>
+        <w:t xml:space="preserve"> concerning constructors, arrays, pointers, and setters and getters</w:t>
+      </w:r>
+      <w:r>
+        <w:t>.</w:t>
+      </w:r>
+    </w:p>
+    <w:p/>
+    <w:p>
+      <w:pPr>
+        <w:pStyle w:val="Heading1"/>
+      </w:pPr>
+      <w:bookmarkStart w:id="6" w:name="_Toc500083352"/>
+      <w:r>
+        <w:t>Future Work</w:t>
+      </w:r>
       <w:bookmarkEnd w:id="6"/>
-    </w:p>
-    <w:p/>
-    <w:p>
-      <w:r>
-        <w:tab/>
-        <w:t>Team projects are an excellent way to understand how the workplace is like because most if not all of the projects that are worked on in companies are done in teams to ensure efficiency. Dividing up the work among the group based upon our strengths helped us make a strong program that has the potential of being an advanced system for parking. In terms of coding, there are a few lessons we learned to make the program more concise and efficient. For this program, a two-dimensional array proved as better option than linked lists or vectors to find each car object with the information stored. Moreover, the “goto” keyword helped to redirect parts of the program to another based on conditions placed on the user and manager. Based on the group’s effort, this program accumulated all of the lessons we have learned from Programming Fundamentals 2.</w:t>
-      </w:r>
-    </w:p>
-    <w:p/>
-    <w:p>
-      <w:pPr>
-        <w:pStyle w:val="Heading1"/>
-      </w:pPr>
-      <w:bookmarkStart w:id="7" w:name="_Toc500083352"/>
-      <w:r>
-        <w:t>Future Work</w:t>
-      </w:r>
-      <w:bookmarkEnd w:id="7"/>
     </w:p>
     <w:p/>
     <w:p>
@@ -823,7 +833,12 @@
         <w:t>, the program could have an option to scan the user’s driver’s license as information to be stored in the car</w:t>
       </w:r>
       <w:r>
-        <w:t xml:space="preserve"> object as additional security. If the wrong driver’s license is entered, a manger could be alerted by the program. There are many ways to expand this program, but the program itself is already an intelligent garage system. </w:t>
+        <w:t xml:space="preserve"> object as additional security. If the wrong driver’s license is entered, a manger could be alerted by the program. There are many wa</w:t>
+      </w:r>
+      <w:bookmarkStart w:id="7" w:name="_GoBack"/>
+      <w:bookmarkEnd w:id="7"/>
+      <w:r>
+        <w:t xml:space="preserve">ys to expand this program, but the program itself is already an intelligent garage system. </w:t>
       </w:r>
     </w:p>
     <w:p/>

</xml_diff>